<commit_message>
Update formatting and fix broken xref
Formatting of bibliography to fix header of Glossary pages.
</commit_message>
<xml_diff>
--- a/White Paper/Source/Keffer-J-WhitePaper.docx
+++ b/White Paper/Source/Keffer-J-WhitePaper.docx
@@ -274,7 +274,7 @@
           <w:r>
             <w:fldChar w:fldCharType="separate"/>
           </w:r>
-          <w:hyperlink w:anchor="_Toc360000476" w:history="1">
+          <w:hyperlink w:anchor="_Toc365962902" w:history="1">
             <w:r>
               <w:rPr>
                 <w:rStyle w:val="Hyperlink"/>
@@ -297,7 +297,7 @@
               <w:rPr>
                 <w:webHidden/>
               </w:rPr>
-              <w:instrText xml:space="preserve"> PAGEREF _Toc360000476 \h </w:instrText>
+              <w:instrText xml:space="preserve"> PAGEREF _Toc365962902 \h </w:instrText>
             </w:r>
             <w:r>
               <w:rPr>
@@ -332,7 +332,7 @@
               <w:lang w:val="en-CA" w:eastAsia="en-CA" w:bidi="ar-SA"/>
             </w:rPr>
           </w:pPr>
-          <w:hyperlink w:anchor="_Toc360000477" w:history="1">
+          <w:hyperlink w:anchor="_Toc365962903" w:history="1">
             <w:r>
               <w:rPr>
                 <w:rStyle w:val="Hyperlink"/>
@@ -355,7 +355,7 @@
               <w:rPr>
                 <w:webHidden/>
               </w:rPr>
-              <w:instrText xml:space="preserve"> PAGEREF _Toc360000477 \h </w:instrText>
+              <w:instrText xml:space="preserve"> PAGEREF _Toc365962903 \h </w:instrText>
             </w:r>
             <w:r>
               <w:rPr>
@@ -390,7 +390,7 @@
               <w:lang w:val="en-CA" w:eastAsia="en-CA" w:bidi="ar-SA"/>
             </w:rPr>
           </w:pPr>
-          <w:hyperlink w:anchor="_Toc360000478" w:history="1">
+          <w:hyperlink w:anchor="_Toc365962904" w:history="1">
             <w:r>
               <w:rPr>
                 <w:rStyle w:val="Hyperlink"/>
@@ -413,7 +413,7 @@
               <w:rPr>
                 <w:webHidden/>
               </w:rPr>
-              <w:instrText xml:space="preserve"> PAGEREF _Toc360000478 \h </w:instrText>
+              <w:instrText xml:space="preserve"> PAGEREF _Toc365962904 \h </w:instrText>
             </w:r>
             <w:r>
               <w:rPr>
@@ -447,7 +447,7 @@
               <w:lang w:val="en-CA" w:eastAsia="en-CA" w:bidi="ar-SA"/>
             </w:rPr>
           </w:pPr>
-          <w:hyperlink w:anchor="_Toc360000479" w:history="1">
+          <w:hyperlink w:anchor="_Toc365962905" w:history="1">
             <w:r>
               <w:rPr>
                 <w:rStyle w:val="Hyperlink"/>
@@ -470,7 +470,7 @@
               <w:rPr>
                 <w:webHidden/>
               </w:rPr>
-              <w:instrText xml:space="preserve"> PAGEREF _Toc360000479 \h </w:instrText>
+              <w:instrText xml:space="preserve"> PAGEREF _Toc365962905 \h </w:instrText>
             </w:r>
             <w:r>
               <w:rPr>
@@ -504,7 +504,7 @@
               <w:lang w:val="en-CA" w:eastAsia="en-CA" w:bidi="ar-SA"/>
             </w:rPr>
           </w:pPr>
-          <w:hyperlink w:anchor="_Toc360000480" w:history="1">
+          <w:hyperlink w:anchor="_Toc365962906" w:history="1">
             <w:r>
               <w:rPr>
                 <w:rStyle w:val="Hyperlink"/>
@@ -527,7 +527,7 @@
               <w:rPr>
                 <w:webHidden/>
               </w:rPr>
-              <w:instrText xml:space="preserve"> PAGEREF _Toc360000480 \h </w:instrText>
+              <w:instrText xml:space="preserve"> PAGEREF _Toc365962906 \h </w:instrText>
             </w:r>
             <w:r>
               <w:rPr>
@@ -561,7 +561,7 @@
               <w:lang w:val="en-CA" w:eastAsia="en-CA" w:bidi="ar-SA"/>
             </w:rPr>
           </w:pPr>
-          <w:hyperlink w:anchor="_Toc360000481" w:history="1">
+          <w:hyperlink w:anchor="_Toc365962907" w:history="1">
             <w:r>
               <w:rPr>
                 <w:rStyle w:val="Hyperlink"/>
@@ -584,7 +584,7 @@
               <w:rPr>
                 <w:webHidden/>
               </w:rPr>
-              <w:instrText xml:space="preserve"> PAGEREF _Toc360000481 \h </w:instrText>
+              <w:instrText xml:space="preserve"> PAGEREF _Toc365962907 \h </w:instrText>
             </w:r>
             <w:r>
               <w:rPr>
@@ -619,7 +619,7 @@
               <w:lang w:val="en-CA" w:eastAsia="en-CA" w:bidi="ar-SA"/>
             </w:rPr>
           </w:pPr>
-          <w:hyperlink w:anchor="_Toc360000482" w:history="1">
+          <w:hyperlink w:anchor="_Toc365962908" w:history="1">
             <w:r>
               <w:rPr>
                 <w:rStyle w:val="Hyperlink"/>
@@ -642,7 +642,7 @@
               <w:rPr>
                 <w:webHidden/>
               </w:rPr>
-              <w:instrText xml:space="preserve"> PAGEREF _Toc360000482 \h </w:instrText>
+              <w:instrText xml:space="preserve"> PAGEREF _Toc365962908 \h </w:instrText>
             </w:r>
             <w:r>
               <w:rPr>
@@ -679,7 +679,7 @@
               <w:lang w:val="en-CA" w:eastAsia="en-CA" w:bidi="ar-SA"/>
             </w:rPr>
           </w:pPr>
-          <w:hyperlink w:anchor="_Toc360000483" w:history="1">
+          <w:hyperlink w:anchor="_Toc365962909" w:history="1">
             <w:r>
               <w:rPr>
                 <w:rStyle w:val="Hyperlink"/>
@@ -702,7 +702,7 @@
               <w:rPr>
                 <w:webHidden/>
               </w:rPr>
-              <w:instrText xml:space="preserve"> PAGEREF _Toc360000483 \h </w:instrText>
+              <w:instrText xml:space="preserve"> PAGEREF _Toc365962909 \h </w:instrText>
             </w:r>
             <w:r>
               <w:rPr>
@@ -737,7 +737,7 @@
               <w:lang w:val="en-CA" w:eastAsia="en-CA" w:bidi="ar-SA"/>
             </w:rPr>
           </w:pPr>
-          <w:hyperlink w:anchor="_Toc360000484" w:history="1">
+          <w:hyperlink w:anchor="_Toc365962910" w:history="1">
             <w:r>
               <w:rPr>
                 <w:rStyle w:val="Hyperlink"/>
@@ -760,7 +760,7 @@
               <w:rPr>
                 <w:webHidden/>
               </w:rPr>
-              <w:instrText xml:space="preserve"> PAGEREF _Toc360000484 \h </w:instrText>
+              <w:instrText xml:space="preserve"> PAGEREF _Toc365962910 \h </w:instrText>
             </w:r>
             <w:r>
               <w:rPr>
@@ -795,7 +795,7 @@
               <w:lang w:val="en-CA" w:eastAsia="en-CA" w:bidi="ar-SA"/>
             </w:rPr>
           </w:pPr>
-          <w:hyperlink w:anchor="_Toc360000485" w:history="1">
+          <w:hyperlink w:anchor="_Toc365962911" w:history="1">
             <w:r>
               <w:rPr>
                 <w:rStyle w:val="Hyperlink"/>
@@ -818,7 +818,7 @@
               <w:rPr>
                 <w:webHidden/>
               </w:rPr>
-              <w:instrText xml:space="preserve"> PAGEREF _Toc360000485 \h </w:instrText>
+              <w:instrText xml:space="preserve"> PAGEREF _Toc365962911 \h </w:instrText>
             </w:r>
             <w:r>
               <w:rPr>
@@ -853,7 +853,7 @@
               <w:lang w:val="en-CA" w:eastAsia="en-CA" w:bidi="ar-SA"/>
             </w:rPr>
           </w:pPr>
-          <w:hyperlink w:anchor="_Toc360000486" w:history="1">
+          <w:hyperlink w:anchor="_Toc365962912" w:history="1">
             <w:r>
               <w:rPr>
                 <w:rStyle w:val="Hyperlink"/>
@@ -876,7 +876,7 @@
               <w:rPr>
                 <w:webHidden/>
               </w:rPr>
-              <w:instrText xml:space="preserve"> PAGEREF _Toc360000486 \h </w:instrText>
+              <w:instrText xml:space="preserve"> PAGEREF _Toc365962912 \h </w:instrText>
             </w:r>
             <w:r>
               <w:rPr>
@@ -911,7 +911,7 @@
               <w:lang w:val="en-CA" w:eastAsia="en-CA" w:bidi="ar-SA"/>
             </w:rPr>
           </w:pPr>
-          <w:hyperlink w:anchor="_Toc360000487" w:history="1">
+          <w:hyperlink w:anchor="_Toc365962913" w:history="1">
             <w:r>
               <w:rPr>
                 <w:rStyle w:val="Hyperlink"/>
@@ -934,7 +934,7 @@
               <w:rPr>
                 <w:webHidden/>
               </w:rPr>
-              <w:instrText xml:space="preserve"> PAGEREF _Toc360000487 \h </w:instrText>
+              <w:instrText xml:space="preserve"> PAGEREF _Toc365962913 \h </w:instrText>
             </w:r>
             <w:r>
               <w:rPr>
@@ -969,7 +969,7 @@
               <w:lang w:val="en-CA" w:eastAsia="en-CA" w:bidi="ar-SA"/>
             </w:rPr>
           </w:pPr>
-          <w:hyperlink w:anchor="_Toc360000488" w:history="1">
+          <w:hyperlink w:anchor="_Toc365962914" w:history="1">
             <w:r>
               <w:rPr>
                 <w:rStyle w:val="Hyperlink"/>
@@ -992,7 +992,7 @@
               <w:rPr>
                 <w:webHidden/>
               </w:rPr>
-              <w:instrText xml:space="preserve"> PAGEREF _Toc360000488 \h </w:instrText>
+              <w:instrText xml:space="preserve"> PAGEREF _Toc365962914 \h </w:instrText>
             </w:r>
             <w:r>
               <w:rPr>
@@ -1027,7 +1027,7 @@
               <w:lang w:val="en-CA" w:eastAsia="en-CA" w:bidi="ar-SA"/>
             </w:rPr>
           </w:pPr>
-          <w:hyperlink w:anchor="_Toc360000489" w:history="1">
+          <w:hyperlink w:anchor="_Toc365962915" w:history="1">
             <w:r>
               <w:rPr>
                 <w:rStyle w:val="Hyperlink"/>
@@ -1050,7 +1050,7 @@
               <w:rPr>
                 <w:webHidden/>
               </w:rPr>
-              <w:instrText xml:space="preserve"> PAGEREF _Toc360000489 \h </w:instrText>
+              <w:instrText xml:space="preserve"> PAGEREF _Toc365962915 \h </w:instrText>
             </w:r>
             <w:r>
               <w:rPr>
@@ -1085,7 +1085,7 @@
               <w:lang w:val="en-CA" w:eastAsia="en-CA" w:bidi="ar-SA"/>
             </w:rPr>
           </w:pPr>
-          <w:hyperlink w:anchor="_Toc360000490" w:history="1">
+          <w:hyperlink w:anchor="_Toc365962916" w:history="1">
             <w:r>
               <w:rPr>
                 <w:rStyle w:val="Hyperlink"/>
@@ -1108,7 +1108,7 @@
               <w:rPr>
                 <w:webHidden/>
               </w:rPr>
-              <w:instrText xml:space="preserve"> PAGEREF _Toc360000490 \h </w:instrText>
+              <w:instrText xml:space="preserve"> PAGEREF _Toc365962916 \h </w:instrText>
             </w:r>
             <w:r>
               <w:rPr>
@@ -1145,7 +1145,7 @@
               <w:lang w:val="en-CA" w:eastAsia="en-CA" w:bidi="ar-SA"/>
             </w:rPr>
           </w:pPr>
-          <w:hyperlink w:anchor="_Toc360000491" w:history="1">
+          <w:hyperlink w:anchor="_Toc365962917" w:history="1">
             <w:r>
               <w:rPr>
                 <w:rStyle w:val="Hyperlink"/>
@@ -1168,7 +1168,7 @@
               <w:rPr>
                 <w:webHidden/>
               </w:rPr>
-              <w:instrText xml:space="preserve"> PAGEREF _Toc360000491 \h </w:instrText>
+              <w:instrText xml:space="preserve"> PAGEREF _Toc365962917 \h </w:instrText>
             </w:r>
             <w:r>
               <w:rPr>
@@ -1203,7 +1203,7 @@
               <w:lang w:val="en-CA" w:eastAsia="en-CA" w:bidi="ar-SA"/>
             </w:rPr>
           </w:pPr>
-          <w:hyperlink w:anchor="_Toc360000492" w:history="1">
+          <w:hyperlink w:anchor="_Toc365962918" w:history="1">
             <w:r>
               <w:rPr>
                 <w:rStyle w:val="Hyperlink"/>
@@ -1226,7 +1226,7 @@
               <w:rPr>
                 <w:webHidden/>
               </w:rPr>
-              <w:instrText xml:space="preserve"> PAGEREF _Toc360000492 \h </w:instrText>
+              <w:instrText xml:space="preserve"> PAGEREF _Toc365962918 \h </w:instrText>
             </w:r>
             <w:r>
               <w:rPr>
@@ -1260,7 +1260,7 @@
               <w:lang w:val="en-CA" w:eastAsia="en-CA" w:bidi="ar-SA"/>
             </w:rPr>
           </w:pPr>
-          <w:hyperlink w:anchor="_Toc360000493" w:history="1">
+          <w:hyperlink w:anchor="_Toc365962919" w:history="1">
             <w:r>
               <w:rPr>
                 <w:rStyle w:val="Hyperlink"/>
@@ -1283,7 +1283,7 @@
               <w:rPr>
                 <w:webHidden/>
               </w:rPr>
-              <w:instrText xml:space="preserve"> PAGEREF _Toc360000493 \h </w:instrText>
+              <w:instrText xml:space="preserve"> PAGEREF _Toc365962919 \h </w:instrText>
             </w:r>
             <w:r>
               <w:rPr>
@@ -1317,7 +1317,7 @@
               <w:lang w:val="en-CA" w:eastAsia="en-CA" w:bidi="ar-SA"/>
             </w:rPr>
           </w:pPr>
-          <w:hyperlink w:anchor="_Toc360000494" w:history="1">
+          <w:hyperlink w:anchor="_Toc365962920" w:history="1">
             <w:r>
               <w:rPr>
                 <w:rStyle w:val="Hyperlink"/>
@@ -1340,7 +1340,7 @@
               <w:rPr>
                 <w:webHidden/>
               </w:rPr>
-              <w:instrText xml:space="preserve"> PAGEREF _Toc360000494 \h </w:instrText>
+              <w:instrText xml:space="preserve"> PAGEREF _Toc365962920 \h </w:instrText>
             </w:r>
             <w:r>
               <w:rPr>
@@ -1374,7 +1374,7 @@
               <w:lang w:val="en-CA" w:eastAsia="en-CA" w:bidi="ar-SA"/>
             </w:rPr>
           </w:pPr>
-          <w:hyperlink w:anchor="_Toc360000495" w:history="1">
+          <w:hyperlink w:anchor="_Toc365962921" w:history="1">
             <w:r>
               <w:rPr>
                 <w:rStyle w:val="Hyperlink"/>
@@ -1397,7 +1397,7 @@
               <w:rPr>
                 <w:webHidden/>
               </w:rPr>
-              <w:instrText xml:space="preserve"> PAGEREF _Toc360000495 \h </w:instrText>
+              <w:instrText xml:space="preserve"> PAGEREF _Toc365962921 \h </w:instrText>
             </w:r>
             <w:r>
               <w:rPr>
@@ -1431,7 +1431,7 @@
               <w:lang w:val="en-CA" w:eastAsia="en-CA" w:bidi="ar-SA"/>
             </w:rPr>
           </w:pPr>
-          <w:hyperlink w:anchor="_Toc360000496" w:history="1">
+          <w:hyperlink w:anchor="_Toc365962922" w:history="1">
             <w:r>
               <w:rPr>
                 <w:rStyle w:val="Hyperlink"/>
@@ -1454,7 +1454,7 @@
               <w:rPr>
                 <w:webHidden/>
               </w:rPr>
-              <w:instrText xml:space="preserve"> PAGEREF _Toc360000496 \h </w:instrText>
+              <w:instrText xml:space="preserve"> PAGEREF _Toc365962922 \h </w:instrText>
             </w:r>
             <w:r>
               <w:rPr>
@@ -1488,7 +1488,7 @@
               <w:lang w:val="en-CA" w:eastAsia="en-CA" w:bidi="ar-SA"/>
             </w:rPr>
           </w:pPr>
-          <w:hyperlink w:anchor="_Toc360000497" w:history="1">
+          <w:hyperlink w:anchor="_Toc365962923" w:history="1">
             <w:r>
               <w:rPr>
                 <w:rStyle w:val="Hyperlink"/>
@@ -1511,7 +1511,7 @@
               <w:rPr>
                 <w:webHidden/>
               </w:rPr>
-              <w:instrText xml:space="preserve"> PAGEREF _Toc360000497 \h </w:instrText>
+              <w:instrText xml:space="preserve"> PAGEREF _Toc365962923 \h </w:instrText>
             </w:r>
             <w:r>
               <w:rPr>
@@ -1545,7 +1545,7 @@
               <w:lang w:val="en-CA" w:eastAsia="en-CA" w:bidi="ar-SA"/>
             </w:rPr>
           </w:pPr>
-          <w:hyperlink w:anchor="_Toc360000498" w:history="1">
+          <w:hyperlink w:anchor="_Toc365962924" w:history="1">
             <w:r>
               <w:rPr>
                 <w:rStyle w:val="Hyperlink"/>
@@ -1568,7 +1568,7 @@
               <w:rPr>
                 <w:webHidden/>
               </w:rPr>
-              <w:instrText xml:space="preserve"> PAGEREF _Toc360000498 \h </w:instrText>
+              <w:instrText xml:space="preserve"> PAGEREF _Toc365962924 \h </w:instrText>
             </w:r>
             <w:r>
               <w:rPr>
@@ -1602,7 +1602,7 @@
               <w:lang w:val="en-CA" w:eastAsia="en-CA" w:bidi="ar-SA"/>
             </w:rPr>
           </w:pPr>
-          <w:hyperlink w:anchor="_Toc360000499" w:history="1">
+          <w:hyperlink w:anchor="_Toc365962925" w:history="1">
             <w:r>
               <w:rPr>
                 <w:rStyle w:val="Hyperlink"/>
@@ -1625,7 +1625,7 @@
               <w:rPr>
                 <w:webHidden/>
               </w:rPr>
-              <w:instrText xml:space="preserve"> PAGEREF _Toc360000499 \h </w:instrText>
+              <w:instrText xml:space="preserve"> PAGEREF _Toc365962925 \h </w:instrText>
             </w:r>
             <w:r>
               <w:rPr>
@@ -1660,7 +1660,7 @@
               <w:lang w:val="en-CA" w:eastAsia="en-CA" w:bidi="ar-SA"/>
             </w:rPr>
           </w:pPr>
-          <w:hyperlink w:anchor="_Toc360000500" w:history="1">
+          <w:hyperlink w:anchor="_Toc365962926" w:history="1">
             <w:r>
               <w:rPr>
                 <w:rStyle w:val="Hyperlink"/>
@@ -1683,7 +1683,7 @@
               <w:rPr>
                 <w:webHidden/>
               </w:rPr>
-              <w:instrText xml:space="preserve"> PAGEREF _Toc360000500 \h </w:instrText>
+              <w:instrText xml:space="preserve"> PAGEREF _Toc365962926 \h </w:instrText>
             </w:r>
             <w:r>
               <w:rPr>
@@ -1717,7 +1717,7 @@
               <w:lang w:val="en-CA" w:eastAsia="en-CA" w:bidi="ar-SA"/>
             </w:rPr>
           </w:pPr>
-          <w:hyperlink w:anchor="_Toc360000501" w:history="1">
+          <w:hyperlink w:anchor="_Toc365962927" w:history="1">
             <w:r>
               <w:rPr>
                 <w:rStyle w:val="Hyperlink"/>
@@ -1740,7 +1740,7 @@
               <w:rPr>
                 <w:webHidden/>
               </w:rPr>
-              <w:instrText xml:space="preserve"> PAGEREF _Toc360000501 \h </w:instrText>
+              <w:instrText xml:space="preserve"> PAGEREF _Toc365962927 \h </w:instrText>
             </w:r>
             <w:r>
               <w:rPr>
@@ -1774,7 +1774,7 @@
               <w:lang w:val="en-CA" w:eastAsia="en-CA" w:bidi="ar-SA"/>
             </w:rPr>
           </w:pPr>
-          <w:hyperlink w:anchor="_Toc360000502" w:history="1">
+          <w:hyperlink w:anchor="_Toc365962928" w:history="1">
             <w:r>
               <w:rPr>
                 <w:rStyle w:val="Hyperlink"/>
@@ -1797,7 +1797,7 @@
               <w:rPr>
                 <w:webHidden/>
               </w:rPr>
-              <w:instrText xml:space="preserve"> PAGEREF _Toc360000502 \h </w:instrText>
+              <w:instrText xml:space="preserve"> PAGEREF _Toc365962928 \h </w:instrText>
             </w:r>
             <w:r>
               <w:rPr>
@@ -1831,7 +1831,7 @@
               <w:lang w:val="en-CA" w:eastAsia="en-CA" w:bidi="ar-SA"/>
             </w:rPr>
           </w:pPr>
-          <w:hyperlink w:anchor="_Toc360000503" w:history="1">
+          <w:hyperlink w:anchor="_Toc365962929" w:history="1">
             <w:r>
               <w:rPr>
                 <w:rStyle w:val="Hyperlink"/>
@@ -1854,7 +1854,7 @@
               <w:rPr>
                 <w:webHidden/>
               </w:rPr>
-              <w:instrText xml:space="preserve"> PAGEREF _Toc360000503 \h </w:instrText>
+              <w:instrText xml:space="preserve"> PAGEREF _Toc365962929 \h </w:instrText>
             </w:r>
             <w:r>
               <w:rPr>
@@ -1888,7 +1888,7 @@
               <w:lang w:val="en-CA" w:eastAsia="en-CA" w:bidi="ar-SA"/>
             </w:rPr>
           </w:pPr>
-          <w:hyperlink w:anchor="_Toc360000504" w:history="1">
+          <w:hyperlink w:anchor="_Toc365962930" w:history="1">
             <w:r>
               <w:rPr>
                 <w:rStyle w:val="Hyperlink"/>
@@ -1911,7 +1911,7 @@
               <w:rPr>
                 <w:webHidden/>
               </w:rPr>
-              <w:instrText xml:space="preserve"> PAGEREF _Toc360000504 \h </w:instrText>
+              <w:instrText xml:space="preserve"> PAGEREF _Toc365962930 \h </w:instrText>
             </w:r>
             <w:r>
               <w:rPr>
@@ -1945,7 +1945,7 @@
               <w:lang w:val="en-CA" w:eastAsia="en-CA" w:bidi="ar-SA"/>
             </w:rPr>
           </w:pPr>
-          <w:hyperlink w:anchor="_Toc360000505" w:history="1">
+          <w:hyperlink w:anchor="_Toc365962931" w:history="1">
             <w:r>
               <w:rPr>
                 <w:rStyle w:val="Hyperlink"/>
@@ -1968,7 +1968,7 @@
               <w:rPr>
                 <w:webHidden/>
               </w:rPr>
-              <w:instrText xml:space="preserve"> PAGEREF _Toc360000505 \h </w:instrText>
+              <w:instrText xml:space="preserve"> PAGEREF _Toc365962931 \h </w:instrText>
             </w:r>
             <w:r>
               <w:rPr>
@@ -2002,7 +2002,7 @@
               <w:lang w:val="en-CA" w:eastAsia="en-CA" w:bidi="ar-SA"/>
             </w:rPr>
           </w:pPr>
-          <w:hyperlink w:anchor="_Toc360000506" w:history="1">
+          <w:hyperlink w:anchor="_Toc365962932" w:history="1">
             <w:r>
               <w:rPr>
                 <w:rStyle w:val="Hyperlink"/>
@@ -2025,7 +2025,7 @@
               <w:rPr>
                 <w:webHidden/>
               </w:rPr>
-              <w:instrText xml:space="preserve"> PAGEREF _Toc360000506 \h </w:instrText>
+              <w:instrText xml:space="preserve"> PAGEREF _Toc365962932 \h </w:instrText>
             </w:r>
             <w:r>
               <w:rPr>
@@ -2059,7 +2059,7 @@
               <w:lang w:val="en-CA" w:eastAsia="en-CA" w:bidi="ar-SA"/>
             </w:rPr>
           </w:pPr>
-          <w:hyperlink w:anchor="_Toc360000507" w:history="1">
+          <w:hyperlink w:anchor="_Toc365962933" w:history="1">
             <w:r>
               <w:rPr>
                 <w:rStyle w:val="Hyperlink"/>
@@ -2082,7 +2082,7 @@
               <w:rPr>
                 <w:webHidden/>
               </w:rPr>
-              <w:instrText xml:space="preserve"> PAGEREF _Toc360000507 \h </w:instrText>
+              <w:instrText xml:space="preserve"> PAGEREF _Toc365962933 \h </w:instrText>
             </w:r>
             <w:r>
               <w:rPr>
@@ -2117,7 +2117,7 @@
               <w:lang w:val="en-CA" w:eastAsia="en-CA" w:bidi="ar-SA"/>
             </w:rPr>
           </w:pPr>
-          <w:hyperlink w:anchor="_Toc360000508" w:history="1">
+          <w:hyperlink w:anchor="_Toc365962934" w:history="1">
             <w:r>
               <w:rPr>
                 <w:rStyle w:val="Hyperlink"/>
@@ -2140,7 +2140,7 @@
               <w:rPr>
                 <w:webHidden/>
               </w:rPr>
-              <w:instrText xml:space="preserve"> PAGEREF _Toc360000508 \h </w:instrText>
+              <w:instrText xml:space="preserve"> PAGEREF _Toc365962934 \h </w:instrText>
             </w:r>
             <w:r>
               <w:rPr>
@@ -2174,7 +2174,7 @@
               <w:lang w:val="en-CA" w:eastAsia="en-CA" w:bidi="ar-SA"/>
             </w:rPr>
           </w:pPr>
-          <w:hyperlink w:anchor="_Toc360000509" w:history="1">
+          <w:hyperlink w:anchor="_Toc365962935" w:history="1">
             <w:r>
               <w:rPr>
                 <w:rStyle w:val="Hyperlink"/>
@@ -2197,7 +2197,7 @@
               <w:rPr>
                 <w:webHidden/>
               </w:rPr>
-              <w:instrText xml:space="preserve"> PAGEREF _Toc360000509 \h </w:instrText>
+              <w:instrText xml:space="preserve"> PAGEREF _Toc365962935 \h </w:instrText>
             </w:r>
             <w:r>
               <w:rPr>
@@ -2231,7 +2231,7 @@
               <w:lang w:val="en-CA" w:eastAsia="en-CA" w:bidi="ar-SA"/>
             </w:rPr>
           </w:pPr>
-          <w:hyperlink w:anchor="_Toc360000510" w:history="1">
+          <w:hyperlink w:anchor="_Toc365962936" w:history="1">
             <w:r>
               <w:rPr>
                 <w:rStyle w:val="Hyperlink"/>
@@ -2254,7 +2254,7 @@
               <w:rPr>
                 <w:webHidden/>
               </w:rPr>
-              <w:instrText xml:space="preserve"> PAGEREF _Toc360000510 \h </w:instrText>
+              <w:instrText xml:space="preserve"> PAGEREF _Toc365962936 \h </w:instrText>
             </w:r>
             <w:r>
               <w:rPr>
@@ -2288,7 +2288,7 @@
               <w:lang w:val="en-CA" w:eastAsia="en-CA" w:bidi="ar-SA"/>
             </w:rPr>
           </w:pPr>
-          <w:hyperlink w:anchor="_Toc360000511" w:history="1">
+          <w:hyperlink w:anchor="_Toc365962937" w:history="1">
             <w:r>
               <w:rPr>
                 <w:rStyle w:val="Hyperlink"/>
@@ -2311,7 +2311,7 @@
               <w:rPr>
                 <w:webHidden/>
               </w:rPr>
-              <w:instrText xml:space="preserve"> PAGEREF _Toc360000511 \h </w:instrText>
+              <w:instrText xml:space="preserve"> PAGEREF _Toc365962937 \h </w:instrText>
             </w:r>
             <w:r>
               <w:rPr>
@@ -2345,7 +2345,7 @@
               <w:lang w:val="en-CA" w:eastAsia="en-CA" w:bidi="ar-SA"/>
             </w:rPr>
           </w:pPr>
-          <w:hyperlink w:anchor="_Toc360000512" w:history="1">
+          <w:hyperlink w:anchor="_Toc365962938" w:history="1">
             <w:r>
               <w:rPr>
                 <w:rStyle w:val="Hyperlink"/>
@@ -2368,7 +2368,7 @@
               <w:rPr>
                 <w:webHidden/>
               </w:rPr>
-              <w:instrText xml:space="preserve"> PAGEREF _Toc360000512 \h </w:instrText>
+              <w:instrText xml:space="preserve"> PAGEREF _Toc365962938 \h </w:instrText>
             </w:r>
             <w:r>
               <w:rPr>
@@ -2402,7 +2402,7 @@
               <w:lang w:val="en-CA" w:eastAsia="en-CA" w:bidi="ar-SA"/>
             </w:rPr>
           </w:pPr>
-          <w:hyperlink w:anchor="_Toc360000513" w:history="1">
+          <w:hyperlink w:anchor="_Toc365962939" w:history="1">
             <w:r>
               <w:rPr>
                 <w:rStyle w:val="Hyperlink"/>
@@ -2425,7 +2425,7 @@
               <w:rPr>
                 <w:webHidden/>
               </w:rPr>
-              <w:instrText xml:space="preserve"> PAGEREF _Toc360000513 \h </w:instrText>
+              <w:instrText xml:space="preserve"> PAGEREF _Toc365962939 \h </w:instrText>
             </w:r>
             <w:r>
               <w:rPr>
@@ -2459,7 +2459,7 @@
               <w:lang w:val="en-CA" w:eastAsia="en-CA" w:bidi="ar-SA"/>
             </w:rPr>
           </w:pPr>
-          <w:hyperlink w:anchor="_Toc360000514" w:history="1">
+          <w:hyperlink w:anchor="_Toc365962940" w:history="1">
             <w:r>
               <w:rPr>
                 <w:rStyle w:val="Hyperlink"/>
@@ -2482,7 +2482,7 @@
               <w:rPr>
                 <w:webHidden/>
               </w:rPr>
-              <w:instrText xml:space="preserve"> PAGEREF _Toc360000514 \h </w:instrText>
+              <w:instrText xml:space="preserve"> PAGEREF _Toc365962940 \h </w:instrText>
             </w:r>
             <w:r>
               <w:rPr>
@@ -2519,7 +2519,7 @@
               <w:lang w:val="en-CA" w:eastAsia="en-CA" w:bidi="ar-SA"/>
             </w:rPr>
           </w:pPr>
-          <w:hyperlink w:anchor="_Toc360000515" w:history="1">
+          <w:hyperlink w:anchor="_Toc365962941" w:history="1">
             <w:r>
               <w:rPr>
                 <w:rStyle w:val="Hyperlink"/>
@@ -2542,7 +2542,7 @@
               <w:rPr>
                 <w:webHidden/>
               </w:rPr>
-              <w:instrText xml:space="preserve"> PAGEREF _Toc360000515 \h </w:instrText>
+              <w:instrText xml:space="preserve"> PAGEREF _Toc365962941 \h </w:instrText>
             </w:r>
             <w:r>
               <w:rPr>
@@ -2579,7 +2579,7 @@
               <w:lang w:val="en-CA" w:eastAsia="en-CA" w:bidi="ar-SA"/>
             </w:rPr>
           </w:pPr>
-          <w:hyperlink w:anchor="_Toc360000516" w:history="1">
+          <w:hyperlink w:anchor="_Toc365962942" w:history="1">
             <w:r>
               <w:rPr>
                 <w:rStyle w:val="Hyperlink"/>
@@ -2602,7 +2602,7 @@
               <w:rPr>
                 <w:webHidden/>
               </w:rPr>
-              <w:instrText xml:space="preserve"> PAGEREF _Toc360000516 \h </w:instrText>
+              <w:instrText xml:space="preserve"> PAGEREF _Toc365962942 \h </w:instrText>
             </w:r>
             <w:r>
               <w:rPr>
@@ -2639,7 +2639,7 @@
               <w:lang w:val="en-CA" w:eastAsia="en-CA" w:bidi="ar-SA"/>
             </w:rPr>
           </w:pPr>
-          <w:hyperlink w:anchor="_Toc360000517" w:history="1">
+          <w:hyperlink w:anchor="_Toc365962943" w:history="1">
             <w:r>
               <w:rPr>
                 <w:rStyle w:val="Hyperlink"/>
@@ -2662,7 +2662,7 @@
               <w:rPr>
                 <w:webHidden/>
               </w:rPr>
-              <w:instrText xml:space="preserve"> PAGEREF _Toc360000517 \h </w:instrText>
+              <w:instrText xml:space="preserve"> PAGEREF _Toc365962943 \h </w:instrText>
             </w:r>
             <w:r>
               <w:rPr>
@@ -3222,7 +3222,7 @@
       <w:pPr>
         <w:pStyle w:val="Heading1"/>
       </w:pPr>
-      <w:bookmarkStart w:id="1" w:name="_Toc360000476"/>
+      <w:bookmarkStart w:id="1" w:name="_Toc365962902"/>
       <w:r>
         <w:lastRenderedPageBreak/>
         <w:t>Introduction</w:t>
@@ -3319,7 +3319,7 @@
       <w:pPr>
         <w:pStyle w:val="Heading2"/>
       </w:pPr>
-      <w:bookmarkStart w:id="2" w:name="_Toc360000477"/>
+      <w:bookmarkStart w:id="2" w:name="_Toc365962903"/>
       <w:r>
         <w:t>What is Virtualization?</w:t>
       </w:r>
@@ -3616,7 +3616,7 @@
       <w:pPr>
         <w:pStyle w:val="Heading2"/>
       </w:pPr>
-      <w:bookmarkStart w:id="6" w:name="_Toc360000478"/>
+      <w:bookmarkStart w:id="6" w:name="_Toc365962904"/>
       <w:r>
         <w:lastRenderedPageBreak/>
         <w:t>Virtualization Applications</w:t>
@@ -3638,7 +3638,7 @@
       <w:pPr>
         <w:pStyle w:val="Heading3"/>
       </w:pPr>
-      <w:bookmarkStart w:id="7" w:name="_Toc360000479"/>
+      <w:bookmarkStart w:id="7" w:name="_Toc365962905"/>
       <w:r>
         <w:t>Operating Systems with Different Run-time Requirements</w:t>
       </w:r>
@@ -3725,7 +3725,7 @@
       <w:pPr>
         <w:pStyle w:val="Heading3"/>
       </w:pPr>
-      <w:bookmarkStart w:id="8" w:name="_Toc360000480"/>
+      <w:bookmarkStart w:id="8" w:name="_Toc365962906"/>
       <w:r>
         <w:t>Isolate Security Conscious Applications</w:t>
       </w:r>
@@ -3758,7 +3758,7 @@
       <w:pPr>
         <w:pStyle w:val="Heading3"/>
       </w:pPr>
-      <w:bookmarkStart w:id="9" w:name="_Toc360000481"/>
+      <w:bookmarkStart w:id="9" w:name="_Toc365962907"/>
       <w:r>
         <w:t>Open Source Compliance</w:t>
       </w:r>
@@ -3779,7 +3779,7 @@
       <w:pPr>
         <w:pStyle w:val="Heading2"/>
       </w:pPr>
-      <w:bookmarkStart w:id="10" w:name="_Toc360000482"/>
+      <w:bookmarkStart w:id="10" w:name="_Toc365962908"/>
       <w:r>
         <w:t xml:space="preserve">Virtualization </w:t>
       </w:r>
@@ -3882,25 +3882,16 @@
       </w:r>
     </w:p>
     <w:p>
-      <w:pPr>
-        <w:keepNext/>
-        <w:jc w:val="center"/>
-      </w:pPr>
       <w:r>
         <w:lastRenderedPageBreak/>
         <w:fldChar w:fldCharType="begin"/>
       </w:r>
       <w:r>
-        <w:instrText xml:space="preserve"> REF _Ref358617391 \h </w:instrText>
+        <w:instrText xml:space="preserve"> REF _Ref365962301 \h </w:instrText>
       </w:r>
       <w:r>
         <w:fldChar w:fldCharType="separate"/>
       </w:r>
-    </w:p>
-    <w:p>
-      <w:pPr>
-        <w:pStyle w:val="Caption"/>
-      </w:pPr>
       <w:r>
         <w:t xml:space="preserve">Figure </w:t>
       </w:r>
@@ -3911,23 +3902,10 @@
         <w:t>2</w:t>
       </w:r>
       <w:r>
-        <w:t>: Paravirtualized System</w:t>
-      </w:r>
-    </w:p>
-    <w:p>
-      <w:r>
         <w:fldChar w:fldCharType="end"/>
       </w:r>
       <w:r>
-        <w:t xml:space="preserve"> </w:t>
-      </w:r>
-      <w:proofErr w:type="gramStart"/>
-      <w:r>
-        <w:t>shows</w:t>
-      </w:r>
-      <w:proofErr w:type="gramEnd"/>
-      <w:r>
-        <w:t xml:space="preserve"> a paravirtualized system in which </w:t>
+        <w:t xml:space="preserve"> shows a paravirtualized system in which </w:t>
       </w:r>
       <w:r>
         <w:t xml:space="preserve">the guest </w:t>
@@ -4067,7 +4045,8 @@
       <w:pPr>
         <w:pStyle w:val="Caption"/>
       </w:pPr>
-      <w:bookmarkStart w:id="13" w:name="_Toc360000528"/>
+      <w:bookmarkStart w:id="13" w:name="_Ref365962301"/>
+      <w:bookmarkStart w:id="14" w:name="_Toc360000528"/>
       <w:r>
         <w:t xml:space="preserve">Figure </w:t>
       </w:r>
@@ -4079,10 +4058,11 @@
           <w:t>2</w:t>
         </w:r>
       </w:fldSimple>
+      <w:bookmarkEnd w:id="13"/>
       <w:r>
         <w:t>: Paravirtualized System</w:t>
       </w:r>
-      <w:bookmarkEnd w:id="13"/>
+      <w:bookmarkEnd w:id="14"/>
     </w:p>
     <w:bookmarkEnd w:id="11"/>
     <w:bookmarkEnd w:id="12"/>
@@ -4170,7 +4150,6 @@
     </w:p>
     <w:p>
       <w:r>
-        <w:lastRenderedPageBreak/>
         <w:t xml:space="preserve">The mechanism used to forward the request </w:t>
       </w:r>
       <w:proofErr w:type="gramStart"/>
@@ -4192,7 +4171,7 @@
       <w:pPr>
         <w:pStyle w:val="Heading1"/>
       </w:pPr>
-      <w:bookmarkStart w:id="14" w:name="_Toc360000483"/>
+      <w:bookmarkStart w:id="15" w:name="_Toc365962909"/>
       <w:r>
         <w:lastRenderedPageBreak/>
         <w:t xml:space="preserve">Key </w:t>
@@ -4215,7 +4194,7 @@
       <w:r>
         <w:t xml:space="preserve"> Solution</w:t>
       </w:r>
-      <w:bookmarkEnd w:id="14"/>
+      <w:bookmarkEnd w:id="15"/>
     </w:p>
     <w:p>
       <w:r>
@@ -4294,11 +4273,11 @@
       <w:pPr>
         <w:pStyle w:val="Heading2"/>
       </w:pPr>
-      <w:bookmarkStart w:id="15" w:name="_Toc360000484"/>
+      <w:bookmarkStart w:id="16" w:name="_Toc365962910"/>
       <w:r>
         <w:t>Hardware Support</w:t>
       </w:r>
-      <w:bookmarkEnd w:id="15"/>
+      <w:bookmarkEnd w:id="16"/>
     </w:p>
     <w:p>
       <w:r>
@@ -4390,11 +4369,11 @@
       <w:pPr>
         <w:pStyle w:val="Heading2"/>
       </w:pPr>
-      <w:bookmarkStart w:id="16" w:name="_Toc360000485"/>
+      <w:bookmarkStart w:id="17" w:name="_Toc365962911"/>
       <w:r>
         <w:t>Operating System Support</w:t>
       </w:r>
-      <w:bookmarkEnd w:id="16"/>
+      <w:bookmarkEnd w:id="17"/>
     </w:p>
     <w:p>
       <w:r>
@@ -4506,14 +4485,14 @@
       <w:pPr>
         <w:pStyle w:val="Heading2"/>
       </w:pPr>
-      <w:bookmarkStart w:id="17" w:name="_Toc360000486"/>
+      <w:bookmarkStart w:id="18" w:name="_Toc365962912"/>
       <w:r>
         <w:t>Resource Allocation</w:t>
       </w:r>
       <w:r>
         <w:t xml:space="preserve"> and Sharing</w:t>
       </w:r>
-      <w:bookmarkEnd w:id="17"/>
+      <w:bookmarkEnd w:id="18"/>
     </w:p>
     <w:p>
       <w:r>
@@ -4581,7 +4560,7 @@
       <w:pPr>
         <w:pStyle w:val="Heading2"/>
       </w:pPr>
-      <w:bookmarkStart w:id="18" w:name="_Toc360000487"/>
+      <w:bookmarkStart w:id="19" w:name="_Toc365962913"/>
       <w:r>
         <w:lastRenderedPageBreak/>
         <w:t>Memory</w:t>
@@ -4589,7 +4568,7 @@
       <w:r>
         <w:t xml:space="preserve"> Isolation</w:t>
       </w:r>
-      <w:bookmarkEnd w:id="18"/>
+      <w:bookmarkEnd w:id="19"/>
     </w:p>
     <w:p>
       <w:r>
@@ -4621,14 +4600,14 @@
       <w:pPr>
         <w:pStyle w:val="Heading2"/>
       </w:pPr>
-      <w:bookmarkStart w:id="19" w:name="_Toc360000488"/>
+      <w:bookmarkStart w:id="20" w:name="_Toc365962914"/>
       <w:r>
         <w:t xml:space="preserve">Processor </w:t>
       </w:r>
       <w:r>
         <w:t>Scheduling</w:t>
       </w:r>
-      <w:bookmarkEnd w:id="19"/>
+      <w:bookmarkEnd w:id="20"/>
       <w:r>
         <w:t xml:space="preserve"> </w:t>
       </w:r>
@@ -4672,11 +4651,11 @@
       <w:pPr>
         <w:pStyle w:val="Heading2"/>
       </w:pPr>
-      <w:bookmarkStart w:id="20" w:name="_Toc360000489"/>
+      <w:bookmarkStart w:id="21" w:name="_Toc365962915"/>
       <w:r>
         <w:t>Guest Communication</w:t>
       </w:r>
-      <w:bookmarkEnd w:id="20"/>
+      <w:bookmarkEnd w:id="21"/>
     </w:p>
     <w:p>
       <w:r>
@@ -4726,14 +4705,14 @@
       <w:pPr>
         <w:pStyle w:val="Heading2"/>
       </w:pPr>
-      <w:bookmarkStart w:id="21" w:name="_Toc360000490"/>
+      <w:bookmarkStart w:id="22" w:name="_Toc365962916"/>
       <w:r>
         <w:t>Size of the Trusted Computing</w:t>
       </w:r>
       <w:r>
         <w:t xml:space="preserve"> Base</w:t>
       </w:r>
-      <w:bookmarkEnd w:id="21"/>
+      <w:bookmarkEnd w:id="22"/>
     </w:p>
     <w:p>
       <w:r>
@@ -4803,7 +4782,7 @@
       <w:pPr>
         <w:pStyle w:val="Heading1"/>
       </w:pPr>
-      <w:bookmarkStart w:id="22" w:name="_Toc360000491"/>
+      <w:bookmarkStart w:id="23" w:name="_Toc365962917"/>
       <w:r>
         <w:lastRenderedPageBreak/>
         <w:t xml:space="preserve">Open Source </w:t>
@@ -4811,7 +4790,7 @@
       <w:r>
         <w:t>Solutions</w:t>
       </w:r>
-      <w:bookmarkEnd w:id="22"/>
+      <w:bookmarkEnd w:id="23"/>
     </w:p>
     <w:p>
       <w:r>
@@ -4935,7 +4914,7 @@
       <w:pPr>
         <w:pStyle w:val="Caption"/>
       </w:pPr>
-      <w:bookmarkStart w:id="23" w:name="_Ref358621632"/>
+      <w:bookmarkStart w:id="24" w:name="_Ref358621632"/>
       <w:r>
         <w:t xml:space="preserve">Table </w:t>
       </w:r>
@@ -4947,7 +4926,7 @@
           <w:t>1</w:t>
         </w:r>
       </w:fldSimple>
-      <w:bookmarkEnd w:id="23"/>
+      <w:bookmarkEnd w:id="24"/>
       <w:r>
         <w:t xml:space="preserve">: </w:t>
       </w:r>
@@ -4957,7 +4936,7 @@
     </w:p>
     <w:tbl>
       <w:tblPr>
-        <w:tblStyle w:val="LightShading-Accent1"/>
+        <w:tblStyle w:val="LightShading-Accent11"/>
         <w:tblW w:w="0" w:type="auto"/>
         <w:tblInd w:w="115" w:type="dxa"/>
         <w:tblLayout w:type="fixed"/>
@@ -5716,12 +5695,12 @@
       <w:pPr>
         <w:pStyle w:val="Heading2"/>
       </w:pPr>
-      <w:bookmarkStart w:id="24" w:name="_Toc360000492"/>
+      <w:bookmarkStart w:id="25" w:name="_Toc365962918"/>
       <w:r>
         <w:lastRenderedPageBreak/>
         <w:t>Xen</w:t>
       </w:r>
-      <w:bookmarkEnd w:id="24"/>
+      <w:bookmarkEnd w:id="25"/>
     </w:p>
     <w:p>
       <w:r>
@@ -5866,9 +5845,9 @@
       <w:pPr>
         <w:pStyle w:val="Caption"/>
       </w:pPr>
-      <w:bookmarkStart w:id="25" w:name="_Ref358618329"/>
-      <w:bookmarkStart w:id="26" w:name="_Toc341947030"/>
-      <w:bookmarkStart w:id="27" w:name="_Toc360000529"/>
+      <w:bookmarkStart w:id="26" w:name="_Ref358618329"/>
+      <w:bookmarkStart w:id="27" w:name="_Toc341947030"/>
+      <w:bookmarkStart w:id="28" w:name="_Toc360000529"/>
       <w:r>
         <w:t xml:space="preserve">Figure </w:t>
       </w:r>
@@ -5890,7 +5869,7 @@
       <w:r>
         <w:fldChar w:fldCharType="end"/>
       </w:r>
-      <w:bookmarkEnd w:id="25"/>
+      <w:bookmarkEnd w:id="26"/>
       <w:r>
         <w:t xml:space="preserve">: </w:t>
       </w:r>
@@ -5900,8 +5879,8 @@
       <w:r>
         <w:t>n Hypervisor</w:t>
       </w:r>
-      <w:bookmarkEnd w:id="26"/>
       <w:bookmarkEnd w:id="27"/>
+      <w:bookmarkEnd w:id="28"/>
     </w:p>
     <w:p>
       <w:r>
@@ -5958,7 +5937,7 @@
       </w:pPr>
     </w:p>
     <w:p>
-      <w:bookmarkStart w:id="28" w:name="_Toc360000493"/>
+      <w:bookmarkStart w:id="29" w:name="_Toc365962919"/>
       <w:r>
         <w:rPr>
           <w:rStyle w:val="Heading3Char"/>
@@ -5978,7 +5957,7 @@
         </w:rPr>
         <w:t>Support</w:t>
       </w:r>
-      <w:bookmarkEnd w:id="28"/>
+      <w:bookmarkEnd w:id="29"/>
       <w:r>
         <w:t xml:space="preserve"> </w:t>
       </w:r>
@@ -6102,7 +6081,7 @@
       </w:r>
     </w:p>
     <w:p>
-      <w:bookmarkStart w:id="29" w:name="_Toc360000494"/>
+      <w:bookmarkStart w:id="30" w:name="_Toc365962920"/>
       <w:r>
         <w:rPr>
           <w:rStyle w:val="Heading3Char"/>
@@ -6115,7 +6094,7 @@
         </w:rPr>
         <w:t xml:space="preserve"> Support</w:t>
       </w:r>
-      <w:bookmarkEnd w:id="29"/>
+      <w:bookmarkEnd w:id="30"/>
       <w:r>
         <w:t xml:space="preserve"> </w:t>
       </w:r>
@@ -6156,14 +6135,14 @@
       </w:r>
     </w:p>
     <w:p>
-      <w:bookmarkStart w:id="30" w:name="_Toc360000495"/>
+      <w:bookmarkStart w:id="31" w:name="_Toc365962921"/>
       <w:r>
         <w:rPr>
           <w:rStyle w:val="Heading3Char"/>
         </w:rPr>
         <w:t>Resource Allocation and Sharing</w:t>
       </w:r>
-      <w:bookmarkEnd w:id="30"/>
+      <w:bookmarkEnd w:id="31"/>
       <w:r>
         <w:t xml:space="preserve"> </w:t>
       </w:r>
@@ -6314,9 +6293,9 @@
       <w:pPr>
         <w:pStyle w:val="Caption"/>
       </w:pPr>
-      <w:bookmarkStart w:id="31" w:name="_Ref358618743"/>
-      <w:bookmarkStart w:id="32" w:name="_Toc341947031"/>
-      <w:bookmarkStart w:id="33" w:name="_Toc360000530"/>
+      <w:bookmarkStart w:id="32" w:name="_Ref358618743"/>
+      <w:bookmarkStart w:id="33" w:name="_Toc341947031"/>
+      <w:bookmarkStart w:id="34" w:name="_Toc360000530"/>
       <w:r>
         <w:t xml:space="preserve">Figure </w:t>
       </w:r>
@@ -6338,15 +6317,15 @@
       <w:r>
         <w:fldChar w:fldCharType="end"/>
       </w:r>
-      <w:bookmarkEnd w:id="31"/>
+      <w:bookmarkEnd w:id="32"/>
       <w:r>
         <w:t xml:space="preserve">: </w:t>
       </w:r>
       <w:r>
         <w:t>PCI Pass-Through</w:t>
       </w:r>
-      <w:bookmarkEnd w:id="32"/>
       <w:bookmarkEnd w:id="33"/>
+      <w:bookmarkEnd w:id="34"/>
     </w:p>
     <w:p>
       <w:r>
@@ -6487,7 +6466,7 @@
       </w:r>
     </w:p>
     <w:p>
-      <w:bookmarkStart w:id="34" w:name="_Toc360000496"/>
+      <w:bookmarkStart w:id="35" w:name="_Toc365962922"/>
       <w:r>
         <w:rPr>
           <w:rStyle w:val="Heading3Char"/>
@@ -6500,7 +6479,7 @@
         </w:rPr>
         <w:t xml:space="preserve"> Isolation</w:t>
       </w:r>
-      <w:bookmarkEnd w:id="34"/>
+      <w:bookmarkEnd w:id="35"/>
       <w:r>
         <w:t xml:space="preserve"> </w:t>
       </w:r>
@@ -6670,14 +6649,14 @@
       </w:r>
     </w:p>
     <w:p>
-      <w:bookmarkStart w:id="35" w:name="_Toc360000497"/>
+      <w:bookmarkStart w:id="36" w:name="_Toc365962923"/>
       <w:r>
         <w:rPr>
           <w:rStyle w:val="Heading3Char"/>
         </w:rPr>
         <w:t>Processor Scheduling</w:t>
       </w:r>
-      <w:bookmarkEnd w:id="35"/>
+      <w:bookmarkEnd w:id="36"/>
       <w:r>
         <w:t xml:space="preserve"> </w:t>
       </w:r>
@@ -6730,14 +6709,14 @@
       </w:r>
     </w:p>
     <w:p>
-      <w:bookmarkStart w:id="36" w:name="_Toc360000498"/>
+      <w:bookmarkStart w:id="37" w:name="_Toc365962924"/>
       <w:r>
         <w:rPr>
           <w:rStyle w:val="Heading3Char"/>
         </w:rPr>
         <w:t>Guest Communication</w:t>
       </w:r>
-      <w:bookmarkEnd w:id="36"/>
+      <w:bookmarkEnd w:id="37"/>
       <w:r>
         <w:t xml:space="preserve"> </w:t>
       </w:r>
@@ -6814,7 +6793,7 @@
       </w:r>
     </w:p>
     <w:p>
-      <w:bookmarkStart w:id="37" w:name="_Toc360000499"/>
+      <w:bookmarkStart w:id="38" w:name="_Toc365962925"/>
       <w:r>
         <w:rPr>
           <w:rStyle w:val="Heading3Char"/>
@@ -6827,7 +6806,7 @@
         </w:rPr>
         <w:t>Trusted Computing Base</w:t>
       </w:r>
-      <w:bookmarkEnd w:id="37"/>
+      <w:bookmarkEnd w:id="38"/>
       <w:r>
         <w:t xml:space="preserve"> </w:t>
       </w:r>
@@ -6879,12 +6858,12 @@
       <w:pPr>
         <w:pStyle w:val="Heading2"/>
       </w:pPr>
-      <w:bookmarkStart w:id="38" w:name="_Toc360000500"/>
+      <w:bookmarkStart w:id="39" w:name="_Toc365962926"/>
       <w:r>
         <w:lastRenderedPageBreak/>
         <w:t>Xtratum</w:t>
       </w:r>
-      <w:bookmarkEnd w:id="38"/>
+      <w:bookmarkEnd w:id="39"/>
     </w:p>
     <w:p>
       <w:r>
@@ -7231,8 +7210,8 @@
       <w:pPr>
         <w:pStyle w:val="Caption"/>
       </w:pPr>
-      <w:bookmarkStart w:id="39" w:name="_Ref358619592"/>
-      <w:bookmarkStart w:id="40" w:name="_Toc360000531"/>
+      <w:bookmarkStart w:id="40" w:name="_Ref358619592"/>
+      <w:bookmarkStart w:id="41" w:name="_Toc360000531"/>
       <w:r>
         <w:t xml:space="preserve">Figure </w:t>
       </w:r>
@@ -7254,7 +7233,7 @@
       <w:r>
         <w:fldChar w:fldCharType="end"/>
       </w:r>
-      <w:bookmarkEnd w:id="39"/>
+      <w:bookmarkEnd w:id="40"/>
       <w:r>
         <w:t xml:space="preserve">: </w:t>
       </w:r>
@@ -7264,10 +7243,10 @@
       <w:r>
         <w:t xml:space="preserve"> Architecture</w:t>
       </w:r>
-      <w:bookmarkEnd w:id="40"/>
-    </w:p>
-    <w:p>
-      <w:bookmarkStart w:id="41" w:name="_Toc360000501"/>
+      <w:bookmarkEnd w:id="41"/>
+    </w:p>
+    <w:p>
+      <w:bookmarkStart w:id="42" w:name="_Toc365962927"/>
       <w:r>
         <w:rPr>
           <w:rStyle w:val="Heading3Char"/>
@@ -7286,7 +7265,7 @@
         </w:rPr>
         <w:t>Support</w:t>
       </w:r>
-      <w:bookmarkEnd w:id="41"/>
+      <w:bookmarkEnd w:id="42"/>
       <w:r>
         <w:t xml:space="preserve"> </w:t>
       </w:r>
@@ -7397,7 +7376,7 @@
       </w:r>
     </w:p>
     <w:p>
-      <w:bookmarkStart w:id="42" w:name="_Toc360000502"/>
+      <w:bookmarkStart w:id="43" w:name="_Toc365962928"/>
       <w:r>
         <w:rPr>
           <w:rStyle w:val="Heading3Char"/>
@@ -7411,7 +7390,7 @@
         </w:rPr>
         <w:t xml:space="preserve"> Support</w:t>
       </w:r>
-      <w:bookmarkEnd w:id="42"/>
+      <w:bookmarkEnd w:id="43"/>
       <w:r>
         <w:t xml:space="preserve"> </w:t>
       </w:r>
@@ -7444,14 +7423,14 @@
       </w:r>
     </w:p>
     <w:p>
-      <w:bookmarkStart w:id="43" w:name="_Toc360000503"/>
+      <w:bookmarkStart w:id="44" w:name="_Toc365962929"/>
       <w:r>
         <w:rPr>
           <w:rStyle w:val="Heading3Char"/>
         </w:rPr>
         <w:t>Resource Allocation and Sharing</w:t>
       </w:r>
-      <w:bookmarkEnd w:id="43"/>
+      <w:bookmarkEnd w:id="44"/>
       <w:r>
         <w:t xml:space="preserve"> </w:t>
       </w:r>
@@ -7527,7 +7506,7 @@
       </w:r>
     </w:p>
     <w:p>
-      <w:bookmarkStart w:id="44" w:name="_Toc360000504"/>
+      <w:bookmarkStart w:id="45" w:name="_Toc365962930"/>
       <w:r>
         <w:rPr>
           <w:rStyle w:val="Heading3Char"/>
@@ -7540,7 +7519,7 @@
         </w:rPr>
         <w:t xml:space="preserve"> Isolation</w:t>
       </w:r>
-      <w:bookmarkEnd w:id="44"/>
+      <w:bookmarkEnd w:id="45"/>
       <w:r>
         <w:t xml:space="preserve"> </w:t>
       </w:r>
@@ -7578,14 +7557,14 @@
       </w:r>
     </w:p>
     <w:p>
-      <w:bookmarkStart w:id="45" w:name="_Toc360000505"/>
+      <w:bookmarkStart w:id="46" w:name="_Toc365962931"/>
       <w:r>
         <w:rPr>
           <w:rStyle w:val="Heading3Char"/>
         </w:rPr>
         <w:t>Processor Scheduling</w:t>
       </w:r>
-      <w:bookmarkEnd w:id="45"/>
+      <w:bookmarkEnd w:id="46"/>
       <w:r>
         <w:t xml:space="preserve"> </w:t>
       </w:r>
@@ -7635,14 +7614,14 @@
       </w:r>
     </w:p>
     <w:p>
-      <w:bookmarkStart w:id="46" w:name="_Toc360000506"/>
+      <w:bookmarkStart w:id="47" w:name="_Toc365962932"/>
       <w:r>
         <w:rPr>
           <w:rStyle w:val="Heading3Char"/>
         </w:rPr>
         <w:t>Guest Communication</w:t>
       </w:r>
-      <w:bookmarkEnd w:id="46"/>
+      <w:bookmarkEnd w:id="47"/>
       <w:r>
         <w:t xml:space="preserve"> </w:t>
       </w:r>
@@ -7730,7 +7709,7 @@
       </w:r>
     </w:p>
     <w:p>
-      <w:bookmarkStart w:id="47" w:name="_Toc360000507"/>
+      <w:bookmarkStart w:id="48" w:name="_Toc365962933"/>
       <w:r>
         <w:rPr>
           <w:rStyle w:val="Heading3Char"/>
@@ -7743,7 +7722,7 @@
         </w:rPr>
         <w:t>Trusted Computing Base</w:t>
       </w:r>
-      <w:bookmarkEnd w:id="47"/>
+      <w:bookmarkEnd w:id="48"/>
       <w:r>
         <w:t xml:space="preserve"> </w:t>
       </w:r>
@@ -7797,12 +7776,12 @@
       <w:pPr>
         <w:pStyle w:val="Heading2"/>
       </w:pPr>
-      <w:bookmarkStart w:id="48" w:name="_Toc360000508"/>
+      <w:bookmarkStart w:id="49" w:name="_Toc365962934"/>
       <w:r>
         <w:lastRenderedPageBreak/>
         <w:t>OKL4</w:t>
       </w:r>
-      <w:bookmarkEnd w:id="48"/>
+      <w:bookmarkEnd w:id="49"/>
     </w:p>
     <w:p>
       <w:r>
@@ -7845,26 +7824,28 @@
         <w:t>guest</w:t>
       </w:r>
       <w:r>
-        <w:t xml:space="preserve">s. </w:t>
-      </w:r>
-      <w:r>
-        <w:t xml:space="preserve">See </w:t>
+        <w:t>s</w:t>
+      </w:r>
+      <w:r>
+        <w:t xml:space="preserve">. See </w:t>
       </w:r>
       <w:r>
         <w:fldChar w:fldCharType="begin"/>
       </w:r>
       <w:r>
-        <w:instrText xml:space="preserve"> REF _Ref358620265 \h </w:instrText>
+        <w:instrText xml:space="preserve"> REF _Ref365963266 \h </w:instrText>
       </w:r>
       <w:r>
         <w:fldChar w:fldCharType="separate"/>
       </w:r>
       <w:r>
-        <w:rPr>
-          <w:b/>
-          <w:bCs/>
-        </w:rPr>
-        <w:t>Error! Reference source not found.</w:t>
+        <w:t xml:space="preserve">Figure </w:t>
+      </w:r>
+      <w:r>
+        <w:rPr>
+          <w:noProof/>
+        </w:rPr>
+        <w:t>6</w:t>
       </w:r>
       <w:r>
         <w:fldChar w:fldCharType="end"/>
@@ -8055,7 +8036,8 @@
           <w:lang w:val="en-CA" w:eastAsia="en-CA" w:bidi="ar-SA"/>
         </w:rPr>
       </w:pPr>
-      <w:bookmarkStart w:id="49" w:name="_Toc360000532"/>
+      <w:bookmarkStart w:id="50" w:name="_Toc360000532"/>
+      <w:bookmarkStart w:id="51" w:name="_Ref365963266"/>
       <w:r>
         <w:t xml:space="preserve">Figure </w:t>
       </w:r>
@@ -8067,16 +8049,17 @@
           <w:t>6</w:t>
         </w:r>
       </w:fldSimple>
+      <w:bookmarkEnd w:id="51"/>
       <w:r>
         <w:t xml:space="preserve">: </w:t>
       </w:r>
       <w:r>
         <w:t>OKL4 Architecture</w:t>
       </w:r>
-      <w:bookmarkEnd w:id="49"/>
-    </w:p>
-    <w:p>
-      <w:bookmarkStart w:id="50" w:name="_Toc360000509"/>
+      <w:bookmarkEnd w:id="50"/>
+    </w:p>
+    <w:p>
+      <w:bookmarkStart w:id="52" w:name="_Toc365962935"/>
       <w:r>
         <w:rPr>
           <w:rStyle w:val="Heading3Char"/>
@@ -8089,7 +8072,7 @@
         </w:rPr>
         <w:t xml:space="preserve"> Support</w:t>
       </w:r>
-      <w:bookmarkEnd w:id="50"/>
+      <w:bookmarkEnd w:id="52"/>
       <w:r>
         <w:t xml:space="preserve"> </w:t>
       </w:r>
@@ -8146,7 +8129,7 @@
       </w:r>
     </w:p>
     <w:p>
-      <w:bookmarkStart w:id="51" w:name="_Toc360000510"/>
+      <w:bookmarkStart w:id="53" w:name="_Toc365962936"/>
       <w:r>
         <w:rPr>
           <w:rStyle w:val="Heading3Char"/>
@@ -8159,7 +8142,7 @@
         </w:rPr>
         <w:t xml:space="preserve"> Support</w:t>
       </w:r>
-      <w:bookmarkEnd w:id="51"/>
+      <w:bookmarkEnd w:id="53"/>
       <w:r>
         <w:t xml:space="preserve"> </w:t>
       </w:r>
@@ -8224,7 +8207,7 @@
       </w:r>
     </w:p>
     <w:p>
-      <w:bookmarkStart w:id="52" w:name="_Toc360000511"/>
+      <w:bookmarkStart w:id="54" w:name="_Toc365962937"/>
       <w:r>
         <w:rPr>
           <w:rStyle w:val="Heading3Char"/>
@@ -8232,7 +8215,7 @@
         <w:lastRenderedPageBreak/>
         <w:t>Resource Allocation and Sharing</w:t>
       </w:r>
-      <w:bookmarkEnd w:id="52"/>
+      <w:bookmarkEnd w:id="54"/>
       <w:r>
         <w:t xml:space="preserve"> </w:t>
       </w:r>
@@ -8255,17 +8238,19 @@
         <w:fldChar w:fldCharType="begin"/>
       </w:r>
       <w:r>
-        <w:instrText xml:space="preserve"> REF _Ref358717273 \h </w:instrText>
+        <w:instrText xml:space="preserve"> REF _Ref365963318 \h </w:instrText>
       </w:r>
       <w:r>
         <w:fldChar w:fldCharType="separate"/>
       </w:r>
       <w:r>
-        <w:rPr>
-          <w:b/>
-          <w:bCs/>
-        </w:rPr>
-        <w:t>Error! Reference source not found.</w:t>
+        <w:t xml:space="preserve">Figure </w:t>
+      </w:r>
+      <w:r>
+        <w:rPr>
+          <w:noProof/>
+        </w:rPr>
+        <w:t>7</w:t>
       </w:r>
       <w:r>
         <w:fldChar w:fldCharType="end"/>
@@ -8309,7 +8294,8 @@
                       <w:noProof/>
                     </w:rPr>
                   </w:pPr>
-                  <w:bookmarkStart w:id="53" w:name="_Toc360000533"/>
+                  <w:bookmarkStart w:id="55" w:name="_Toc360000533"/>
+                  <w:bookmarkStart w:id="56" w:name="_Ref365963318"/>
                   <w:r>
                     <w:t xml:space="preserve">Figure </w:t>
                   </w:r>
@@ -8321,10 +8307,11 @@
                       <w:t>7</w:t>
                     </w:r>
                   </w:fldSimple>
+                  <w:bookmarkEnd w:id="56"/>
                   <w:r>
                     <w:t>: OKL4 IPC Model</w:t>
                   </w:r>
-                  <w:bookmarkEnd w:id="53"/>
+                  <w:bookmarkEnd w:id="55"/>
                 </w:p>
               </w:txbxContent>
             </v:textbox>
@@ -8479,14 +8466,14 @@
       </w:r>
     </w:p>
     <w:p>
-      <w:bookmarkStart w:id="54" w:name="_Toc360000512"/>
+      <w:bookmarkStart w:id="57" w:name="_Toc365962938"/>
       <w:r>
         <w:rPr>
           <w:rStyle w:val="Heading3Char"/>
         </w:rPr>
         <w:t>Processor Scheduling</w:t>
       </w:r>
-      <w:bookmarkEnd w:id="54"/>
+      <w:bookmarkEnd w:id="57"/>
       <w:r>
         <w:t xml:space="preserve"> </w:t>
       </w:r>
@@ -8540,14 +8527,14 @@
       </w:r>
     </w:p>
     <w:p>
-      <w:bookmarkStart w:id="55" w:name="_Toc360000513"/>
+      <w:bookmarkStart w:id="58" w:name="_Toc365962939"/>
       <w:r>
         <w:rPr>
           <w:rStyle w:val="Heading3Char"/>
         </w:rPr>
         <w:t>Guest Communication</w:t>
       </w:r>
-      <w:bookmarkEnd w:id="55"/>
+      <w:bookmarkEnd w:id="58"/>
       <w:r>
         <w:t xml:space="preserve"> </w:t>
       </w:r>
@@ -8607,7 +8594,7 @@
       </w:r>
     </w:p>
     <w:p>
-      <w:bookmarkStart w:id="56" w:name="_Toc360000514"/>
+      <w:bookmarkStart w:id="59" w:name="_Toc365962940"/>
       <w:r>
         <w:rPr>
           <w:rStyle w:val="Heading3Char"/>
@@ -8621,7 +8608,7 @@
         </w:rPr>
         <w:t>Trusted Computing Base</w:t>
       </w:r>
-      <w:bookmarkEnd w:id="56"/>
+      <w:bookmarkEnd w:id="59"/>
       <w:r>
         <w:t xml:space="preserve"> </w:t>
       </w:r>
@@ -8669,12 +8656,12 @@
       <w:pPr>
         <w:pStyle w:val="Heading1"/>
       </w:pPr>
-      <w:bookmarkStart w:id="57" w:name="_Toc360000515"/>
+      <w:bookmarkStart w:id="60" w:name="_Toc365962941"/>
       <w:r>
         <w:lastRenderedPageBreak/>
         <w:t>Conclusions</w:t>
       </w:r>
-      <w:bookmarkEnd w:id="57"/>
+      <w:bookmarkEnd w:id="60"/>
     </w:p>
     <w:p>
       <w:r>
@@ -8715,7 +8702,7 @@
       <w:pPr>
         <w:pStyle w:val="Caption"/>
       </w:pPr>
-      <w:bookmarkStart w:id="58" w:name="_Ref358729436"/>
+      <w:bookmarkStart w:id="61" w:name="_Ref358729436"/>
       <w:r>
         <w:t xml:space="preserve">Table </w:t>
       </w:r>
@@ -8727,7 +8714,7 @@
           <w:t>2</w:t>
         </w:r>
       </w:fldSimple>
-      <w:bookmarkEnd w:id="58"/>
+      <w:bookmarkEnd w:id="61"/>
       <w:r>
         <w:t xml:space="preserve">: </w:t>
       </w:r>
@@ -8737,7 +8724,7 @@
     </w:p>
     <w:tbl>
       <w:tblPr>
-        <w:tblStyle w:val="LightShading-Accent1"/>
+        <w:tblStyle w:val="LightShading-Accent11"/>
         <w:tblW w:w="0" w:type="auto"/>
         <w:tblInd w:w="108" w:type="dxa"/>
         <w:tblLook w:val="04A0"/>
@@ -8746,7 +8733,7 @@
         <w:gridCol w:w="1062"/>
         <w:gridCol w:w="3006"/>
         <w:gridCol w:w="3006"/>
-        <w:gridCol w:w="2898"/>
+        <w:gridCol w:w="3006"/>
       </w:tblGrid>
       <w:tr>
         <w:trPr>
@@ -8787,7 +8774,7 @@
         </w:tc>
         <w:tc>
           <w:tcPr>
-            <w:tcW w:w="2898" w:type="dxa"/>
+            <w:tcW w:w="3006" w:type="dxa"/>
           </w:tcPr>
           <w:p>
             <w:pPr>
@@ -8896,7 +8883,7 @@
         </w:tc>
         <w:tc>
           <w:tcPr>
-            <w:tcW w:w="2898" w:type="dxa"/>
+            <w:tcW w:w="3006" w:type="dxa"/>
           </w:tcPr>
           <w:p>
             <w:pPr>
@@ -9040,7 +9027,7 @@
         </w:tc>
         <w:tc>
           <w:tcPr>
-            <w:tcW w:w="2898" w:type="dxa"/>
+            <w:tcW w:w="3006" w:type="dxa"/>
           </w:tcPr>
           <w:p>
             <w:pPr>
@@ -9177,7 +9164,7 @@
         </w:tc>
         <w:tc>
           <w:tcPr>
-            <w:tcW w:w="2898" w:type="dxa"/>
+            <w:tcW w:w="3006" w:type="dxa"/>
           </w:tcPr>
           <w:p>
             <w:pPr>
@@ -9293,12 +9280,12 @@
       <w:pPr>
         <w:pStyle w:val="Heading1"/>
       </w:pPr>
-      <w:bookmarkStart w:id="59" w:name="_Toc360000516"/>
+      <w:bookmarkStart w:id="62" w:name="_Toc365962942"/>
       <w:r>
         <w:lastRenderedPageBreak/>
         <w:t>Works Cited</w:t>
       </w:r>
-      <w:bookmarkEnd w:id="59"/>
+      <w:bookmarkEnd w:id="62"/>
     </w:p>
     <w:sdt>
       <w:sdtPr>
@@ -9318,11 +9305,12 @@
       </w:sdtPr>
       <w:sdtEndPr>
         <w:rPr>
-          <w:rFonts w:asciiTheme="majorHAnsi" w:hAnsiTheme="majorHAnsi"/>
+          <w:rFonts w:asciiTheme="minorHAnsi" w:eastAsiaTheme="minorEastAsia" w:hAnsiTheme="minorHAnsi" w:cstheme="minorBidi"/>
           <w:b w:val="0"/>
           <w:bCs w:val="0"/>
-          <w:color w:val="1F497D" w:themeColor="text2"/>
-          <w:sz w:val="36"/>
+          <w:color w:val="auto"/>
+          <w:sz w:val="22"/>
+          <w:szCs w:val="22"/>
           <w:u w:val="single"/>
         </w:rPr>
       </w:sdtEndPr>
@@ -9330,525 +9318,235 @@
         <w:p>
           <w:pPr>
             <w:pStyle w:val="Bibliography"/>
-            <w:rPr>
-              <w:noProof/>
-            </w:rPr>
           </w:pPr>
           <w:r>
-            <w:t xml:space="preserve"> </w:t>
-          </w:r>
-          <w:r>
+            <w:rPr>
+              <w:szCs w:val="28"/>
+            </w:rPr>
             <w:fldChar w:fldCharType="begin"/>
           </w:r>
           <w:r>
             <w:instrText xml:space="preserve"> BIBLIOGRAPHY </w:instrText>
           </w:r>
           <w:r>
+            <w:rPr>
+              <w:szCs w:val="28"/>
+            </w:rPr>
             <w:fldChar w:fldCharType="separate"/>
           </w:r>
           <w:r>
-            <w:rPr>
-              <w:noProof/>
-            </w:rPr>
             <w:t>1. Computer Desktop Encyclopedia. [Online] http://www.computerlanguage.com/.</w:t>
           </w:r>
         </w:p>
         <w:p>
           <w:pPr>
             <w:pStyle w:val="Bibliography"/>
-            <w:rPr>
-              <w:noProof/>
-            </w:rPr>
           </w:pPr>
           <w:r>
-            <w:rPr>
-              <w:noProof/>
-            </w:rPr>
-            <w:t xml:space="preserve">2. Paravirtualization explained. </w:t>
-          </w:r>
-          <w:r>
-            <w:rPr>
-              <w:i/>
-              <w:iCs/>
-              <w:noProof/>
-            </w:rPr>
-            <w:t xml:space="preserve">Search Server Virtualization. </w:t>
-          </w:r>
-          <w:r>
-            <w:rPr>
-              <w:noProof/>
-            </w:rPr>
-            <w:t>[Online] TechTarget, 2007. http://searchservervirtualization.techtarget.com/tip/Paravirtualization-explained.</w:t>
+            <w:t>2. Paravirtualization explained. Search Server Virtualization. [Online] TechTarget, 2007. http://searchservervirtualization.techtarget.com/tip/Paravirtualization-explained.</w:t>
           </w:r>
         </w:p>
         <w:p>
           <w:pPr>
             <w:pStyle w:val="Bibliography"/>
-            <w:rPr>
-              <w:noProof/>
-            </w:rPr>
           </w:pPr>
           <w:r>
-            <w:rPr>
-              <w:noProof/>
-            </w:rPr>
-            <w:t xml:space="preserve">3. Paravirtualization. </w:t>
-          </w:r>
-          <w:r>
-            <w:rPr>
-              <w:i/>
-              <w:iCs/>
-              <w:noProof/>
-            </w:rPr>
-            <w:t xml:space="preserve">Wikipedia. </w:t>
-          </w:r>
-          <w:r>
-            <w:rPr>
-              <w:noProof/>
-            </w:rPr>
-            <w:t>[Online] http://en.wikipedia.org/wiki/Paravirtualization.</w:t>
+            <w:t>3. Paravirtualization. Wikipedia. [Online] http://en.wikipedia.org/wiki/Paravirtualization.</w:t>
           </w:r>
         </w:p>
         <w:p>
           <w:pPr>
             <w:pStyle w:val="Bibliography"/>
-            <w:rPr>
-              <w:noProof/>
-            </w:rPr>
           </w:pPr>
           <w:r>
-            <w:rPr>
-              <w:noProof/>
-            </w:rPr>
             <w:t>4. Xen Wiki. [Online] http://wiki.xen.org.</w:t>
           </w:r>
         </w:p>
         <w:p>
           <w:pPr>
             <w:pStyle w:val="Bibliography"/>
-            <w:rPr>
-              <w:noProof/>
-            </w:rPr>
           </w:pPr>
           <w:r>
-            <w:rPr>
-              <w:noProof/>
-            </w:rPr>
-            <w:t xml:space="preserve">5. Xen ARM Wiki. </w:t>
-          </w:r>
-          <w:r>
-            <w:rPr>
-              <w:i/>
-              <w:iCs/>
-              <w:noProof/>
-            </w:rPr>
-            <w:t xml:space="preserve">Xen ARM Wiki. </w:t>
-          </w:r>
-          <w:r>
-            <w:rPr>
-              <w:noProof/>
-            </w:rPr>
-            <w:t>[Online] Samsung Corp. http://wiki.xen.org/wiki/XenARM.</w:t>
+            <w:t>5. Xen ARM Wiki. Xen ARM Wiki. [Online] Samsung Corp. http://wiki.xen.org/wiki/XenARM.</w:t>
           </w:r>
         </w:p>
         <w:p>
           <w:pPr>
             <w:pStyle w:val="Bibliography"/>
-            <w:rPr>
-              <w:noProof/>
-            </w:rPr>
           </w:pPr>
           <w:r>
-            <w:rPr>
-              <w:noProof/>
-            </w:rPr>
             <w:t xml:space="preserve">6. </w:t>
           </w:r>
           <w:r>
             <w:rPr>
-              <w:b/>
-              <w:bCs/>
-              <w:noProof/>
+              <w:rStyle w:val="Strong"/>
             </w:rPr>
             <w:t>Amit Aneja.</w:t>
           </w:r>
           <w:r>
-            <w:rPr>
-              <w:noProof/>
-            </w:rPr>
-            <w:t xml:space="preserve"> </w:t>
-          </w:r>
-          <w:r>
-            <w:rPr>
-              <w:i/>
-              <w:iCs/>
-              <w:noProof/>
-            </w:rPr>
-            <w:t xml:space="preserve">Designing Embedded Virtualization Intel Platform. </w:t>
-          </w:r>
-          <w:r>
-            <w:rPr>
-              <w:noProof/>
-            </w:rPr>
-            <w:t>s.l. : Intel Corporation, 2011.</w:t>
+            <w:t xml:space="preserve"> Designing Embedded Virtualization Intel Platform. s.l. : Intel Corporation, 2011.</w:t>
           </w:r>
         </w:p>
         <w:p>
           <w:pPr>
             <w:pStyle w:val="Bibliography"/>
-            <w:rPr>
-              <w:noProof/>
-            </w:rPr>
           </w:pPr>
           <w:r>
-            <w:rPr>
-              <w:noProof/>
-            </w:rPr>
             <w:t xml:space="preserve">7. </w:t>
           </w:r>
           <w:r>
             <w:rPr>
-              <w:b/>
-              <w:bCs/>
-              <w:noProof/>
+              <w:rStyle w:val="Strong"/>
             </w:rPr>
             <w:t>Intel Corporation.</w:t>
           </w:r>
           <w:r>
-            <w:rPr>
-              <w:noProof/>
-            </w:rPr>
-            <w:t xml:space="preserve"> </w:t>
-          </w:r>
-          <w:r>
-            <w:rPr>
-              <w:i/>
-              <w:iCs/>
-              <w:noProof/>
-            </w:rPr>
-            <w:t xml:space="preserve">Intel® Virtualization Technology for Directed I/O Architecture Description. </w:t>
-          </w:r>
-          <w:r>
-            <w:rPr>
-              <w:noProof/>
-            </w:rPr>
-            <w:t>s.l. : Intel Corporation, 2011.</w:t>
+            <w:t xml:space="preserve"> Intel® Virtualization Technology for Directed I/O Architecture Description. s.l. : Intel Corporation, 2011.</w:t>
           </w:r>
         </w:p>
         <w:p>
           <w:pPr>
             <w:pStyle w:val="Bibliography"/>
-            <w:rPr>
-              <w:noProof/>
-            </w:rPr>
           </w:pPr>
           <w:r>
-            <w:rPr>
-              <w:noProof/>
-            </w:rPr>
-            <w:t xml:space="preserve">8. Memory Allocation - Xen 3.0 Virtualization Interface Guide. </w:t>
-          </w:r>
-          <w:r>
-            <w:rPr>
-              <w:i/>
-              <w:iCs/>
-              <w:noProof/>
-            </w:rPr>
-            <w:t xml:space="preserve">Linuxtopia. </w:t>
-          </w:r>
-          <w:r>
-            <w:rPr>
-              <w:noProof/>
-            </w:rPr>
-            <w:t>[Online] http://www.linuxtopia.org/online_books/linux_virtualization/xen_3.0_interface_guide/linux_virualization_xen_interface_9.html.</w:t>
+            <w:t>8. Memory Allocation - Xen 3.0 Virtualization Interface Guide. Linuxtopia. [Online] http://www.linuxtopia.org/online_books/linux_virtualization/xen_3.0_interface_guide/linux_virualization_xen_interface_9.html.</w:t>
           </w:r>
         </w:p>
         <w:p>
           <w:pPr>
             <w:pStyle w:val="Bibliography"/>
-            <w:rPr>
-              <w:noProof/>
-            </w:rPr>
           </w:pPr>
           <w:r>
-            <w:rPr>
-              <w:noProof/>
-            </w:rPr>
-            <w:t xml:space="preserve">9. Inter-Domain Communication - Xen 3.0 Virtualization Interface Guide. </w:t>
-          </w:r>
-          <w:r>
-            <w:rPr>
-              <w:i/>
-              <w:iCs/>
-              <w:noProof/>
-            </w:rPr>
-            <w:t xml:space="preserve">Linuxtopia. </w:t>
-          </w:r>
-          <w:r>
-            <w:rPr>
-              <w:noProof/>
-            </w:rPr>
-            <w:t>[Online] http://www.linuxtopia.org/online_books/linux_virtualization/xen_3.0_interface_guide/linux_virualization_xen_interface_52.html.</w:t>
+            <w:t>9. Inter-Domain Communication - Xen 3.0 Virtualization Interface Guide. Linuxtopia. [Online] http://www.linuxtopia.org/online_books/linux_virtualization/xen_3.0_interface_guide/linux_virualization_xen_interface_52.html.</w:t>
           </w:r>
         </w:p>
         <w:p>
           <w:pPr>
             <w:pStyle w:val="Bibliography"/>
-            <w:rPr>
-              <w:noProof/>
-            </w:rPr>
           </w:pPr>
           <w:r>
-            <w:rPr>
-              <w:noProof/>
-            </w:rPr>
             <w:t xml:space="preserve">10. </w:t>
           </w:r>
           <w:r>
             <w:rPr>
-              <w:b/>
-              <w:bCs/>
-              <w:noProof/>
+              <w:rStyle w:val="Strong"/>
             </w:rPr>
             <w:t>Tomlinson, Allan and Gebhardt, Carl.</w:t>
           </w:r>
           <w:r>
-            <w:rPr>
-              <w:noProof/>
-            </w:rPr>
-            <w:t xml:space="preserve"> </w:t>
-          </w:r>
-          <w:r>
-            <w:rPr>
-              <w:i/>
-              <w:iCs/>
-              <w:noProof/>
-            </w:rPr>
-            <w:t xml:space="preserve">Challenges for Inter Virtual Machine Communication. </w:t>
-          </w:r>
-          <w:r>
-            <w:rPr>
-              <w:noProof/>
-            </w:rPr>
-            <w:t>Mathemetics, Royal Holloway, University of London. Surrey : s.n., 2010.</w:t>
+            <w:t xml:space="preserve"> Challenges for Inter Virtual Machine Communication. Mathemetics, Royal Holloway, University of London. Surrey : s.n., 2010.</w:t>
           </w:r>
         </w:p>
         <w:p>
           <w:pPr>
             <w:pStyle w:val="Bibliography"/>
-            <w:rPr>
-              <w:noProof/>
-            </w:rPr>
           </w:pPr>
           <w:r>
-            <w:rPr>
-              <w:noProof/>
-            </w:rPr>
             <w:t xml:space="preserve">11. </w:t>
           </w:r>
           <w:r>
             <w:rPr>
-              <w:b/>
-              <w:bCs/>
-              <w:noProof/>
+              <w:rStyle w:val="Strong"/>
             </w:rPr>
             <w:t>Miguel Masmano, Ismael Ripoll, Alfons Crespo.</w:t>
           </w:r>
           <w:r>
-            <w:rPr>
-              <w:noProof/>
-            </w:rPr>
-            <w:t xml:space="preserve"> </w:t>
-          </w:r>
-          <w:r>
-            <w:rPr>
-              <w:i/>
-              <w:iCs/>
-              <w:noProof/>
-            </w:rPr>
-            <w:t xml:space="preserve">XtratuM Hypervisor for LEON3 Volume2: User Manual. </w:t>
-          </w:r>
-          <w:r>
-            <w:rPr>
-              <w:noProof/>
-            </w:rPr>
-            <w:t>s.l. : Universidad Politecnica de Valencia, February 2011.</w:t>
+            <w:t xml:space="preserve"> XtratuM Hypervisor for LEON3 Volume2: User Manual. s.l. : Universidad Politecnica de Valencia, February 2011.</w:t>
           </w:r>
         </w:p>
         <w:p>
           <w:pPr>
             <w:pStyle w:val="Bibliography"/>
-            <w:rPr>
-              <w:noProof/>
-            </w:rPr>
           </w:pPr>
           <w:r>
-            <w:rPr>
-              <w:noProof/>
-            </w:rPr>
             <w:t xml:space="preserve">12. </w:t>
           </w:r>
           <w:r>
             <w:rPr>
-              <w:b/>
-              <w:bCs/>
-              <w:noProof/>
+              <w:rStyle w:val="Strong"/>
             </w:rPr>
             <w:t>Zhou, Rui.</w:t>
           </w:r>
           <w:r>
-            <w:rPr>
-              <w:noProof/>
-            </w:rPr>
-            <w:t xml:space="preserve"> </w:t>
-          </w:r>
-          <w:r>
-            <w:rPr>
-              <w:i/>
-              <w:iCs/>
-              <w:noProof/>
-            </w:rPr>
-            <w:t xml:space="preserve">Partitioned System with XtratuM on PowerPC. </w:t>
-          </w:r>
-          <w:r>
-            <w:rPr>
-              <w:noProof/>
-            </w:rPr>
-            <w:t>Universi. s.l. : Universidad Politecnica de Valencia, 2009.</w:t>
+            <w:t xml:space="preserve"> Partitioned System with XtratuM on PowerPC. Universi. s.l. : Universidad Politecnica de Valencia, 2009.</w:t>
           </w:r>
         </w:p>
         <w:p>
           <w:pPr>
             <w:pStyle w:val="Bibliography"/>
-            <w:rPr>
-              <w:noProof/>
-            </w:rPr>
           </w:pPr>
           <w:r>
-            <w:rPr>
-              <w:noProof/>
-            </w:rPr>
             <w:t>13. Open Kernel Labs Community Wiki. [Online] http://wiki.ok-labs.com/.</w:t>
           </w:r>
         </w:p>
         <w:p>
           <w:pPr>
             <w:pStyle w:val="Bibliography"/>
-            <w:rPr>
-              <w:noProof/>
-            </w:rPr>
           </w:pPr>
           <w:r>
-            <w:rPr>
-              <w:noProof/>
-            </w:rPr>
             <w:t xml:space="preserve">14. </w:t>
           </w:r>
           <w:r>
             <w:rPr>
-              <w:b/>
-              <w:bCs/>
-              <w:noProof/>
+              <w:rStyle w:val="Strong"/>
             </w:rPr>
             <w:t>Gernot Heiser.</w:t>
           </w:r>
           <w:r>
-            <w:rPr>
-              <w:noProof/>
-            </w:rPr>
-            <w:t xml:space="preserve"> </w:t>
-          </w:r>
-          <w:r>
-            <w:rPr>
-              <w:i/>
-              <w:iCs/>
-              <w:noProof/>
-            </w:rPr>
-            <w:t xml:space="preserve">Virtualization for Embedded Systems. </w:t>
-          </w:r>
-          <w:r>
-            <w:rPr>
-              <w:noProof/>
-            </w:rPr>
-            <w:t>s.l. : Open Kernel Labs, 2007.</w:t>
+            <w:t xml:space="preserve"> Virtualization for Embedded Systems. s.l. : Open Kernel Labs, 2007.</w:t>
           </w:r>
         </w:p>
         <w:p>
           <w:pPr>
             <w:pStyle w:val="Bibliography"/>
-            <w:rPr>
-              <w:noProof/>
-            </w:rPr>
           </w:pPr>
           <w:r>
-            <w:rPr>
-              <w:noProof/>
-            </w:rPr>
             <w:t>15. Xen Web site. [Online] Citrix. http://wiki.xen.org.</w:t>
           </w:r>
         </w:p>
         <w:p>
           <w:pPr>
             <w:pStyle w:val="Bibliography"/>
-            <w:rPr>
-              <w:noProof/>
-            </w:rPr>
           </w:pPr>
           <w:r>
-            <w:rPr>
-              <w:noProof/>
-            </w:rPr>
-            <w:t xml:space="preserve">16. Xen. </w:t>
-          </w:r>
-          <w:r>
-            <w:rPr>
-              <w:i/>
-              <w:iCs/>
-              <w:noProof/>
-            </w:rPr>
-            <w:t xml:space="preserve">Wikipedia. </w:t>
-          </w:r>
-          <w:r>
-            <w:rPr>
-              <w:noProof/>
-            </w:rPr>
-            <w:t>[Online] http://en.wikipedia.org/wiki/Xen.</w:t>
+            <w:t>16. Xen. Wikipedia. [Online] http://en.wikipedia.org/wiki/Xen.</w:t>
           </w:r>
         </w:p>
         <w:p>
           <w:pPr>
             <w:pStyle w:val="Bibliography"/>
-            <w:rPr>
-              <w:noProof/>
-            </w:rPr>
           </w:pPr>
           <w:r>
-            <w:rPr>
-              <w:noProof/>
-            </w:rPr>
             <w:t>17. GNU General Public License. [Online] http://www.gnu.org/licenses/gpl.html.</w:t>
           </w:r>
         </w:p>
         <w:p>
           <w:pPr>
-            <w:pStyle w:val="Heading1"/>
+            <w:pStyle w:val="Bibliography"/>
           </w:pPr>
           <w:r>
-            <w:rPr>
-              <w:b w:val="0"/>
-              <w:bCs w:val="0"/>
-            </w:rPr>
-            <w:lastRenderedPageBreak/>
             <w:fldChar w:fldCharType="end"/>
-          </w:r>
-          <w:bookmarkStart w:id="60" w:name="_Toc360000517"/>
-          <w:r>
-            <w:t>Glossary</w:t>
           </w:r>
         </w:p>
       </w:sdtContent>
     </w:sdt>
-    <w:bookmarkEnd w:id="60" w:displacedByCustomXml="prev"/>
+    <w:p>
+      <w:pPr>
+        <w:pStyle w:val="Heading1"/>
+        <w:rPr>
+          <w:rStyle w:val="HTMLAcronym"/>
+        </w:rPr>
+      </w:pPr>
+      <w:bookmarkStart w:id="63" w:name="_Toc365962943"/>
+      <w:r>
+        <w:rPr>
+          <w:rStyle w:val="HTMLAcronym"/>
+        </w:rPr>
+        <w:lastRenderedPageBreak/>
+        <w:t>Glossary</w:t>
+      </w:r>
+      <w:bookmarkEnd w:id="63"/>
+    </w:p>
     <w:p>
       <w:pPr>
         <w:rPr>
@@ -10287,6 +9985,7 @@
         <w:rPr>
           <w:rStyle w:val="HTMLAcronym"/>
         </w:rPr>
+        <w:lastRenderedPageBreak/>
         <w:t>USB – Universal Serial Bus</w:t>
       </w:r>
     </w:p>
@@ -10306,7 +10005,6 @@
         <w:rPr>
           <w:rStyle w:val="HTMLAcronym"/>
         </w:rPr>
-        <w:lastRenderedPageBreak/>
         <w:t xml:space="preserve">Virtualization Extensions – Hardware support for virtualization, such as </w:t>
       </w:r>
       <w:r>
@@ -10421,7 +10119,7 @@
             <w:rPr>
               <w:noProof/>
             </w:rPr>
-            <w:t>20</w:t>
+            <w:t>13</w:t>
           </w:r>
         </w:fldSimple>
       </w:sdtContent>
@@ -10472,7 +10170,7 @@
             <w:rPr>
               <w:noProof/>
             </w:rPr>
-            <w:t>i</w:t>
+            <w:t>1</w:t>
           </w:r>
         </w:fldSimple>
       </w:p>
@@ -10742,7 +10440,7 @@
         <w:rPr>
           <w:noProof/>
         </w:rPr>
-        <w:t>Glossary&gt;</w:t>
+        <w:t>Open Source Solutions</w:t>
       </w:r>
     </w:fldSimple>
   </w:p>
@@ -10767,7 +10465,7 @@
           <v:path arrowok="t" fillok="f" o:connecttype="none"/>
           <o:lock v:ext="edit" shapetype="t"/>
         </v:shapetype>
-        <v:shape id="_x0000_s13315" type="#_x0000_t32" style="position:absolute;margin-left:-2.55pt;margin-top:27.6pt;width:7in;height:.6pt;z-index:251659264" o:connectortype="straight" strokecolor="#1f497d [3215]" strokeweight="3pt"/>
+        <v:shape id="_x0000_s13315" type="#_x0000_t32" style="position:absolute;margin-left:-1.45pt;margin-top:27.6pt;width:7in;height:.6pt;z-index:251659264" o:connectortype="straight" strokecolor="#1f497d [3215]" strokeweight="3pt"/>
       </w:pict>
     </w:r>
     <w:sdt>
@@ -12324,7 +12022,10 @@
     <w:basedOn w:val="Normal"/>
     <w:next w:val="Normal"/>
     <w:uiPriority w:val="37"/>
-    <w:rsid w:val="004E2293"/>
+    <w:rsid w:val="00B069B3"/>
+    <w:pPr>
+      <w:spacing w:after="0" w:line="264" w:lineRule="auto"/>
+    </w:pPr>
   </w:style>
   <w:style w:type="paragraph" w:customStyle="1" w:styleId="Run-inHeading">
     <w:name w:val="Run-in Heading"/>
@@ -13495,8 +13196,8 @@
       <w:ind w:left="1760"/>
     </w:pPr>
   </w:style>
-  <w:style w:type="table" w:styleId="LightShading-Accent1">
-    <w:name w:val="Light Shading Accent 1"/>
+  <w:style w:type="table" w:customStyle="1" w:styleId="LightShading-Accent11">
+    <w:name w:val="Light Shading - Accent 11"/>
     <w:basedOn w:val="TableNormal"/>
     <w:uiPriority w:val="60"/>
     <w:rsid w:val="00AB535D"/>
@@ -14144,7 +13845,7 @@
 </file>
 
 <file path=customXml/itemProps2.xml><?xml version="1.0" encoding="utf-8"?>
-<ds:datastoreItem xmlns:ds="http://schemas.openxmlformats.org/officeDocument/2006/customXml" ds:itemID="{65E30BF6-E5FD-457C-9721-98599AAA033F}">
+<ds:datastoreItem xmlns:ds="http://schemas.openxmlformats.org/officeDocument/2006/customXml" ds:itemID="{11B1B6BD-7B55-41EB-97C4-86769D8F130E}">
   <ds:schemaRefs>
     <ds:schemaRef ds:uri="http://schemas.openxmlformats.org/officeDocument/2006/bibliography"/>
   </ds:schemaRefs>

</xml_diff>